<commit_message>
rks tunjuk langsung barang
</commit_message>
<xml_diff>
--- a/templates/PL-B-Isi.docx
+++ b/templates/PL-B-Isi.docx
@@ -1484,7 +1484,16 @@
           <w:highlight w:val="yellow"/>
           <w:lang w:val="id-ID"/>
         </w:rPr>
-        <w:t>#waktu penentapan#</w:t>
+        <w:t>#waktu pene</w:t>
+      </w:r>
+      <w:r>
+        <w:rPr>
+          <w:rFonts w:ascii="Tahoma" w:hAnsi="Tahoma" w:cs="Tahoma"/>
+          <w:sz w:val="22"/>
+          <w:highlight w:val="yellow"/>
+          <w:lang w:val="id-ID"/>
+        </w:rPr>
+        <w:t>tapan#</w:t>
       </w:r>
     </w:p>
     <w:p>
@@ -10628,7 +10637,7 @@
           <v:imagedata r:id="rId1" o:title=""/>
           <w10:wrap type="topAndBottom"/>
         </v:shape>
-        <o:OLEObject Type="Embed" ProgID="PBrush" ShapeID="_x0000_s1025" DrawAspect="Content" ObjectID="_1434375033" r:id="rId2"/>
+        <o:OLEObject Type="Embed" ProgID="PBrush" ShapeID="_x0000_s1025" DrawAspect="Content" ObjectID="_1434382721" r:id="rId2"/>
       </w:pict>
     </w:r>
     <w:r>
@@ -10774,7 +10783,7 @@
         <w:noProof/>
         <w:sz w:val="18"/>
       </w:rPr>
-      <w:t>13</w:t>
+      <w:t>1</w:t>
     </w:r>
     <w:r>
       <w:rPr>

</xml_diff>

<commit_message>
rks tunjuk langsung barang dan jasa
</commit_message>
<xml_diff>
--- a/templates/PL-B-Isi.docx
+++ b/templates/PL-B-Isi.docx
@@ -1605,7 +1605,6 @@
           <w:numId w:val="18"/>
         </w:numPr>
         <w:tabs>
-          <w:tab w:val="clear" w:pos="1656"/>
           <w:tab w:val="left" w:pos="540"/>
           <w:tab w:val="num" w:pos="1418"/>
           <w:tab w:val="left" w:pos="2520"/>
@@ -1895,7 +1894,6 @@
           <w:numId w:val="18"/>
         </w:numPr>
         <w:tabs>
-          <w:tab w:val="clear" w:pos="1656"/>
           <w:tab w:val="num" w:pos="1418"/>
         </w:tabs>
         <w:spacing w:line="280" w:lineRule="atLeast"/>
@@ -1951,7 +1949,6 @@
           <w:numId w:val="18"/>
         </w:numPr>
         <w:tabs>
-          <w:tab w:val="clear" w:pos="1656"/>
           <w:tab w:val="left" w:pos="1080"/>
           <w:tab w:val="num" w:pos="1418"/>
           <w:tab w:val="left" w:pos="4680"/>
@@ -2213,7 +2210,6 @@
           <w:numId w:val="18"/>
         </w:numPr>
         <w:tabs>
-          <w:tab w:val="clear" w:pos="1656"/>
           <w:tab w:val="left" w:pos="1080"/>
           <w:tab w:val="num" w:pos="1418"/>
           <w:tab w:val="left" w:pos="4680"/>
@@ -2549,7 +2545,6 @@
           <w:numId w:val="18"/>
         </w:numPr>
         <w:tabs>
-          <w:tab w:val="clear" w:pos="1656"/>
           <w:tab w:val="num" w:pos="1418"/>
         </w:tabs>
         <w:spacing w:line="280" w:lineRule="atLeast"/>
@@ -2676,7 +2671,22 @@
           <w:rFonts w:ascii="Tahoma" w:hAnsi="Tahoma"/>
           <w:sz w:val="22"/>
         </w:rPr>
-        <w:t xml:space="preserve"> Pengadaan Barang / Jasa PT PLN (Persero) </w:t>
+        <w:t xml:space="preserve"> Pengadaan Barang / Jasa PT PLN (Persero)</w:t>
+      </w:r>
+      <w:r>
+        <w:rPr>
+          <w:rFonts w:ascii="Tahoma" w:hAnsi="Tahoma"/>
+          <w:sz w:val="22"/>
+          <w:lang w:val="id-ID"/>
+        </w:rPr>
+        <w:t xml:space="preserve"> KANTOR</w:t>
+      </w:r>
+      <w:r>
+        <w:rPr>
+          <w:rFonts w:ascii="Tahoma" w:hAnsi="Tahoma"/>
+          <w:sz w:val="22"/>
+        </w:rPr>
+        <w:t xml:space="preserve"> </w:t>
       </w:r>
       <w:r>
         <w:rPr>
@@ -4619,6 +4629,14 @@
           <w:lang w:val="id-ID"/>
         </w:rPr>
         <w:t xml:space="preserve"> terakhir penyerahan#</w:t>
+      </w:r>
+      <w:r>
+        <w:rPr>
+          <w:rFonts w:ascii="Tahoma" w:hAnsi="Tahoma" w:cs="Tahoma"/>
+          <w:sz w:val="22"/>
+          <w:lang w:val="id-ID"/>
+        </w:rPr>
+        <w:t>.</w:t>
       </w:r>
     </w:p>
     <w:p>
@@ -10637,7 +10655,7 @@
           <v:imagedata r:id="rId1" o:title=""/>
           <w10:wrap type="topAndBottom"/>
         </v:shape>
-        <o:OLEObject Type="Embed" ProgID="PBrush" ShapeID="_x0000_s1025" DrawAspect="Content" ObjectID="_1434382721" r:id="rId2"/>
+        <o:OLEObject Type="Embed" ProgID="PBrush" ShapeID="_x0000_s1025" DrawAspect="Content" ObjectID="_1434393407" r:id="rId2"/>
       </w:pict>
     </w:r>
     <w:r>
@@ -10783,7 +10801,7 @@
         <w:noProof/>
         <w:sz w:val="18"/>
       </w:rPr>
-      <w:t>1</w:t>
+      <w:t>5</w:t>
     </w:r>
     <w:r>
       <w:rPr>
@@ -10951,13 +10969,7 @@
       <w:rPr>
         <w:lang w:val="id-ID"/>
       </w:rPr>
-      <w:t>:</w:t>
-    </w:r>
-    <w:r>
-      <w:rPr>
-        <w:lang w:val="id-ID"/>
-      </w:rPr>
-      <w:t xml:space="preserve"> </w:t>
+      <w:t xml:space="preserve">: </w:t>
     </w:r>
     <w:r>
       <w:rPr>
@@ -11696,9 +11708,9 @@
       <w:lvlJc w:val="left"/>
       <w:pPr>
         <w:tabs>
-          <w:tab w:val="num" w:pos="1656"/>
-        </w:tabs>
-        <w:ind w:left="1656" w:hanging="432"/>
+          <w:tab w:val="num" w:pos="2417"/>
+        </w:tabs>
+        <w:ind w:left="2417" w:hanging="432"/>
       </w:pPr>
       <w:rPr>
         <w:rFonts w:ascii="Univers" w:hAnsi="Univers" w:hint="default"/>
@@ -11714,7 +11726,7 @@
       <w:lvlText w:val="%2."/>
       <w:lvlJc w:val="left"/>
       <w:pPr>
-        <w:ind w:left="1440" w:hanging="360"/>
+        <w:ind w:left="2201" w:hanging="360"/>
       </w:pPr>
     </w:lvl>
     <w:lvl w:ilvl="2" w:tentative="1">
@@ -11723,7 +11735,7 @@
       <w:lvlText w:val="%3."/>
       <w:lvlJc w:val="right"/>
       <w:pPr>
-        <w:ind w:left="2160" w:hanging="180"/>
+        <w:ind w:left="2921" w:hanging="180"/>
       </w:pPr>
     </w:lvl>
     <w:lvl w:ilvl="3" w:tentative="1">
@@ -11732,7 +11744,7 @@
       <w:lvlText w:val="%4."/>
       <w:lvlJc w:val="left"/>
       <w:pPr>
-        <w:ind w:left="2880" w:hanging="360"/>
+        <w:ind w:left="3641" w:hanging="360"/>
       </w:pPr>
     </w:lvl>
     <w:lvl w:ilvl="4" w:tentative="1">
@@ -11741,7 +11753,7 @@
       <w:lvlText w:val="%5."/>
       <w:lvlJc w:val="left"/>
       <w:pPr>
-        <w:ind w:left="3600" w:hanging="360"/>
+        <w:ind w:left="4361" w:hanging="360"/>
       </w:pPr>
     </w:lvl>
     <w:lvl w:ilvl="5" w:tentative="1">
@@ -11750,7 +11762,7 @@
       <w:lvlText w:val="%6."/>
       <w:lvlJc w:val="right"/>
       <w:pPr>
-        <w:ind w:left="4320" w:hanging="180"/>
+        <w:ind w:left="5081" w:hanging="180"/>
       </w:pPr>
     </w:lvl>
     <w:lvl w:ilvl="6" w:tentative="1">
@@ -11759,7 +11771,7 @@
       <w:lvlText w:val="%7."/>
       <w:lvlJc w:val="left"/>
       <w:pPr>
-        <w:ind w:left="5040" w:hanging="360"/>
+        <w:ind w:left="5801" w:hanging="360"/>
       </w:pPr>
     </w:lvl>
     <w:lvl w:ilvl="7" w:tentative="1">
@@ -11768,7 +11780,7 @@
       <w:lvlText w:val="%8."/>
       <w:lvlJc w:val="left"/>
       <w:pPr>
-        <w:ind w:left="5760" w:hanging="360"/>
+        <w:ind w:left="6521" w:hanging="360"/>
       </w:pPr>
     </w:lvl>
     <w:lvl w:ilvl="8" w:tentative="1">
@@ -11777,7 +11789,7 @@
       <w:lvlText w:val="%9."/>
       <w:lvlJc w:val="right"/>
       <w:pPr>
-        <w:ind w:left="6480" w:hanging="180"/>
+        <w:ind w:left="7241" w:hanging="180"/>
       </w:pPr>
     </w:lvl>
   </w:abstractNum>

</xml_diff>